<commit_message>
added download csv, put links
</commit_message>
<xml_diff>
--- a/Documents/RDE End User Manual - RDE copy.docx
+++ b/Documents/RDE End User Manual - RDE copy.docx
@@ -17,8 +17,8 @@
         </w:rPr>
       </w:pPr>
       <w:r>
-        <w:object w:dxaOrig="2339" w:dyaOrig="2086">
-          <v:rect xmlns:o="urn:schemas-microsoft-com:office:office" xmlns:v="urn:schemas-microsoft-com:vml" id="rectole0000000000" style="width:116.950000pt;height:104.300000pt" o:preferrelative="t" o:ole="">
+        <w:object w:dxaOrig="2369" w:dyaOrig="2105">
+          <v:rect xmlns:o="urn:schemas-microsoft-com:office:office" xmlns:v="urn:schemas-microsoft-com:vml" id="rectole0000000000" style="width:118.450000pt;height:105.250000pt" o:preferrelative="t" o:ole="">
             <o:lock v:ext="edit"/>
             <v:imagedata xmlns:r="http://schemas.openxmlformats.org/officeDocument/2006/relationships" r:id="docRId1" o:title=""/>
           </v:rect>
@@ -487,8 +487,8 @@
         </w:rPr>
       </w:pPr>
       <w:r>
-        <w:object w:dxaOrig="9331" w:dyaOrig="4830">
-          <v:rect xmlns:o="urn:schemas-microsoft-com:office:office" xmlns:v="urn:schemas-microsoft-com:vml" id="rectole0000000001" style="width:466.550000pt;height:241.500000pt" o:preferrelative="t" o:ole="">
+        <w:object w:dxaOrig="9455" w:dyaOrig="4899">
+          <v:rect xmlns:o="urn:schemas-microsoft-com:office:office" xmlns:v="urn:schemas-microsoft-com:vml" id="rectole0000000001" style="width:472.750000pt;height:244.950000pt" o:preferrelative="t" o:ole="">
             <o:lock v:ext="edit"/>
             <v:imagedata xmlns:r="http://schemas.openxmlformats.org/officeDocument/2006/relationships" r:id="docRId4" o:title=""/>
           </v:rect>
@@ -616,34 +616,30 @@
     </w:p>
     <w:p>
       <w:pPr>
-        <w:numPr>
-          <w:ilvl w:val="0"/>
-          <w:numId w:val="11"/>
-        </w:numPr>
         <w:spacing w:before="28" w:after="28" w:line="240"/>
-        <w:ind w:right="0" w:left="720" w:hanging="360"/>
-        <w:jc w:val="left"/>
-        <w:rPr>
-          <w:rFonts w:ascii="Times New Roman" w:hAnsi="Times New Roman" w:cs="Times New Roman" w:eastAsia="Times New Roman"/>
-          <w:b/>
-          <w:color w:val="auto"/>
-          <w:spacing w:val="0"/>
-          <w:position w:val="0"/>
-          <w:sz w:val="24"/>
-          <w:shd w:fill="auto" w:val="clear"/>
-        </w:rPr>
-      </w:pPr>
-      <w:r>
-        <w:rPr>
-          <w:rFonts w:ascii="Times New Roman" w:hAnsi="Times New Roman" w:cs="Times New Roman" w:eastAsia="Times New Roman"/>
-          <w:b/>
-          <w:color w:val="auto"/>
-          <w:spacing w:val="0"/>
-          <w:position w:val="0"/>
-          <w:sz w:val="28"/>
-          <w:shd w:fill="auto" w:val="clear"/>
-        </w:rPr>
-        <w:t xml:space="preserve">Logging in Or Signing Up in The RDE System</w:t>
+        <w:ind w:right="0" w:left="0" w:firstLine="0"/>
+        <w:jc w:val="left"/>
+        <w:rPr>
+          <w:rFonts w:ascii="Times New Roman" w:hAnsi="Times New Roman" w:cs="Times New Roman" w:eastAsia="Times New Roman"/>
+          <w:b/>
+          <w:color w:val="auto"/>
+          <w:spacing w:val="0"/>
+          <w:position w:val="0"/>
+          <w:sz w:val="22"/>
+          <w:shd w:fill="auto" w:val="clear"/>
+        </w:rPr>
+      </w:pPr>
+      <w:r>
+        <w:rPr>
+          <w:rFonts w:ascii="Times New Roman" w:hAnsi="Times New Roman" w:cs="Times New Roman" w:eastAsia="Times New Roman"/>
+          <w:b/>
+          <w:color w:val="auto"/>
+          <w:spacing w:val="0"/>
+          <w:position w:val="0"/>
+          <w:sz w:val="24"/>
+          <w:shd w:fill="auto" w:val="clear"/>
+        </w:rPr>
+        <w:t xml:space="preserve">Step 3: Logging in Or Signing Up in The RDE System</w:t>
       </w:r>
     </w:p>
     <w:p>
@@ -702,8 +698,8 @@
         </w:rPr>
       </w:pPr>
       <w:r>
-        <w:object w:dxaOrig="9331" w:dyaOrig="5107">
-          <v:rect xmlns:o="urn:schemas-microsoft-com:office:office" xmlns:v="urn:schemas-microsoft-com:vml" id="rectole0000000002" style="width:466.550000pt;height:255.350000pt" o:preferrelative="t" o:ole="">
+        <w:object w:dxaOrig="9455" w:dyaOrig="5163">
+          <v:rect xmlns:o="urn:schemas-microsoft-com:office:office" xmlns:v="urn:schemas-microsoft-com:vml" id="rectole0000000002" style="width:472.750000pt;height:258.150000pt" o:preferrelative="t" o:ole="">
             <o:lock v:ext="edit"/>
             <v:imagedata xmlns:r="http://schemas.openxmlformats.org/officeDocument/2006/relationships" r:id="docRId6" o:title=""/>
           </v:rect>
@@ -817,8 +813,8 @@
         <w:t xml:space="preserve"> </w:t>
       </w:r>
       <w:r>
-        <w:object w:dxaOrig="9244" w:dyaOrig="6902">
-          <v:rect xmlns:o="urn:schemas-microsoft-com:office:office" xmlns:v="urn:schemas-microsoft-com:vml" id="rectole0000000003" style="width:462.200000pt;height:345.100000pt" o:preferrelative="t" o:ole="">
+        <w:object w:dxaOrig="9354" w:dyaOrig="6985">
+          <v:rect xmlns:o="urn:schemas-microsoft-com:office:office" xmlns:v="urn:schemas-microsoft-com:vml" id="rectole0000000003" style="width:467.700000pt;height:349.250000pt" o:preferrelative="t" o:ole="">
             <o:lock v:ext="edit"/>
             <v:imagedata xmlns:r="http://schemas.openxmlformats.org/officeDocument/2006/relationships" r:id="docRId8" o:title=""/>
           </v:rect>
@@ -873,12 +869,8 @@
     </w:p>
     <w:p>
       <w:pPr>
-        <w:numPr>
-          <w:ilvl w:val="0"/>
-          <w:numId w:val="17"/>
-        </w:numPr>
         <w:spacing w:before="28" w:after="28" w:line="240"/>
-        <w:ind w:right="0" w:left="720" w:hanging="360"/>
+        <w:ind w:right="0" w:left="0" w:firstLine="0"/>
         <w:jc w:val="left"/>
         <w:rPr>
           <w:rFonts w:ascii="Times New Roman" w:hAnsi="Times New Roman" w:cs="Times New Roman" w:eastAsia="Times New Roman"/>
@@ -900,7 +892,7 @@
           <w:sz w:val="24"/>
           <w:shd w:fill="auto" w:val="clear"/>
         </w:rPr>
-        <w:t xml:space="preserve">Updating User Profile of The Newly Registered Person</w:t>
+        <w:t xml:space="preserve">Step 4: Updating User Profile of The Newly Registered Person</w:t>
       </w:r>
     </w:p>
     <w:p>
@@ -944,8 +936,8 @@
         </w:rPr>
       </w:pPr>
       <w:r>
-        <w:object w:dxaOrig="9331" w:dyaOrig="1545">
-          <v:rect xmlns:o="urn:schemas-microsoft-com:office:office" xmlns:v="urn:schemas-microsoft-com:vml" id="rectole0000000004" style="width:466.550000pt;height:77.250000pt" o:preferrelative="t" o:ole="">
+        <w:object w:dxaOrig="9455" w:dyaOrig="1559">
+          <v:rect xmlns:o="urn:schemas-microsoft-com:office:office" xmlns:v="urn:schemas-microsoft-com:vml" id="rectole0000000004" style="width:472.750000pt;height:77.950000pt" o:preferrelative="t" o:ole="">
             <o:lock v:ext="edit"/>
             <v:imagedata xmlns:r="http://schemas.openxmlformats.org/officeDocument/2006/relationships" r:id="docRId10" o:title=""/>
           </v:rect>
@@ -1069,8 +1061,8 @@
         </w:rPr>
       </w:pPr>
       <w:r>
-        <w:object w:dxaOrig="9331" w:dyaOrig="4404">
-          <v:rect xmlns:o="urn:schemas-microsoft-com:office:office" xmlns:v="urn:schemas-microsoft-com:vml" id="rectole0000000005" style="width:466.550000pt;height:220.200000pt" o:preferrelative="t" o:ole="">
+        <w:object w:dxaOrig="9455" w:dyaOrig="4454">
+          <v:rect xmlns:o="urn:schemas-microsoft-com:office:office" xmlns:v="urn:schemas-microsoft-com:vml" id="rectole0000000005" style="width:472.750000pt;height:222.700000pt" o:preferrelative="t" o:ole="">
             <o:lock v:ext="edit"/>
             <v:imagedata xmlns:r="http://schemas.openxmlformats.org/officeDocument/2006/relationships" r:id="docRId12" o:title=""/>
           </v:rect>
@@ -1151,68 +1143,122 @@
     </w:p>
     <w:p>
       <w:pPr>
+        <w:spacing w:before="120" w:after="200" w:line="276"/>
+        <w:ind w:right="0" w:left="0" w:firstLine="0"/>
+        <w:jc w:val="both"/>
+        <w:rPr>
+          <w:rFonts w:ascii="Times New Roman" w:hAnsi="Times New Roman" w:cs="Times New Roman" w:eastAsia="Times New Roman"/>
+          <w:color w:val="auto"/>
+          <w:spacing w:val="0"/>
+          <w:position w:val="0"/>
+          <w:sz w:val="24"/>
+          <w:shd w:fill="auto" w:val="clear"/>
+        </w:rPr>
+      </w:pPr>
+      <w:r>
+        <w:rPr>
+          <w:rFonts w:ascii="Times New Roman" w:hAnsi="Times New Roman" w:cs="Times New Roman" w:eastAsia="Times New Roman"/>
+          <w:b/>
+          <w:color w:val="auto"/>
+          <w:spacing w:val="0"/>
+          <w:position w:val="0"/>
+          <w:sz w:val="24"/>
+          <w:shd w:fill="auto" w:val="clear"/>
+        </w:rPr>
+        <w:t xml:space="preserve">NB:</w:t>
+      </w:r>
+    </w:p>
+    <w:p>
+      <w:pPr>
+        <w:spacing w:before="120" w:after="200" w:line="276"/>
+        <w:ind w:right="0" w:left="0" w:firstLine="0"/>
+        <w:jc w:val="both"/>
+        <w:rPr>
+          <w:rFonts w:ascii="Calibri" w:hAnsi="Calibri" w:cs="Calibri" w:eastAsia="Calibri"/>
+          <w:color w:val="auto"/>
+          <w:spacing w:val="0"/>
+          <w:position w:val="0"/>
+          <w:sz w:val="24"/>
+          <w:shd w:fill="auto" w:val="clear"/>
+        </w:rPr>
+      </w:pPr>
+      <w:r>
+        <w:rPr>
+          <w:rFonts w:ascii="Times New Roman" w:hAnsi="Times New Roman" w:cs="Times New Roman" w:eastAsia="Times New Roman"/>
+          <w:b/>
+          <w:color w:val="auto"/>
+          <w:spacing w:val="0"/>
+          <w:position w:val="0"/>
+          <w:sz w:val="26"/>
+          <w:shd w:fill="auto" w:val="clear"/>
+        </w:rPr>
+        <w:t xml:space="preserve">i) User email notifications</w:t>
+      </w:r>
+    </w:p>
+    <w:p>
+      <w:pPr>
+        <w:spacing w:before="120" w:after="200" w:line="276"/>
+        <w:ind w:right="0" w:left="0" w:firstLine="0"/>
+        <w:jc w:val="both"/>
+        <w:rPr>
+          <w:rFonts w:ascii="Times New Roman" w:hAnsi="Times New Roman" w:cs="Times New Roman" w:eastAsia="Times New Roman"/>
+          <w:color w:val="auto"/>
+          <w:spacing w:val="0"/>
+          <w:position w:val="0"/>
+          <w:sz w:val="24"/>
+          <w:shd w:fill="auto" w:val="clear"/>
+        </w:rPr>
+      </w:pPr>
+      <w:r>
+        <w:rPr>
+          <w:rFonts w:ascii="Times New Roman" w:hAnsi="Times New Roman" w:cs="Times New Roman" w:eastAsia="Times New Roman"/>
+          <w:color w:val="auto"/>
+          <w:spacing w:val="0"/>
+          <w:position w:val="0"/>
+          <w:sz w:val="24"/>
+          <w:shd w:fill="auto" w:val="clear"/>
+        </w:rPr>
+        <w:t xml:space="preserve">A notification message will be sent to the attached expert/RDE profile email when:</w:t>
+      </w:r>
+    </w:p>
+    <w:p>
+      <w:pPr>
         <w:numPr>
           <w:ilvl w:val="0"/>
           <w:numId w:val="23"/>
         </w:numPr>
-        <w:spacing w:before="120" w:after="200" w:line="276"/>
+        <w:spacing w:before="120" w:after="0" w:line="276"/>
         <w:ind w:right="0" w:left="720" w:hanging="360"/>
         <w:jc w:val="both"/>
         <w:rPr>
-          <w:rFonts w:ascii="Calibri" w:hAnsi="Calibri" w:cs="Calibri" w:eastAsia="Calibri"/>
-          <w:color w:val="auto"/>
-          <w:spacing w:val="0"/>
-          <w:position w:val="0"/>
-          <w:sz w:val="24"/>
-          <w:shd w:fill="auto" w:val="clear"/>
-        </w:rPr>
-      </w:pPr>
-      <w:r>
-        <w:rPr>
-          <w:rFonts w:ascii="Times New Roman" w:hAnsi="Times New Roman" w:cs="Times New Roman" w:eastAsia="Times New Roman"/>
-          <w:b/>
-          <w:color w:val="auto"/>
-          <w:spacing w:val="0"/>
-          <w:position w:val="0"/>
-          <w:sz w:val="26"/>
-          <w:shd w:fill="auto" w:val="clear"/>
-        </w:rPr>
-        <w:t xml:space="preserve">User email notifications</w:t>
-      </w:r>
-    </w:p>
-    <w:p>
-      <w:pPr>
-        <w:spacing w:before="120" w:after="200" w:line="276"/>
-        <w:ind w:right="0" w:left="0" w:firstLine="0"/>
-        <w:jc w:val="both"/>
-        <w:rPr>
-          <w:rFonts w:ascii="Times New Roman" w:hAnsi="Times New Roman" w:cs="Times New Roman" w:eastAsia="Times New Roman"/>
-          <w:color w:val="auto"/>
-          <w:spacing w:val="0"/>
-          <w:position w:val="0"/>
-          <w:sz w:val="24"/>
-          <w:shd w:fill="auto" w:val="clear"/>
-        </w:rPr>
-      </w:pPr>
-      <w:r>
-        <w:rPr>
-          <w:rFonts w:ascii="Times New Roman" w:hAnsi="Times New Roman" w:cs="Times New Roman" w:eastAsia="Times New Roman"/>
-          <w:color w:val="auto"/>
-          <w:spacing w:val="0"/>
-          <w:position w:val="0"/>
-          <w:sz w:val="24"/>
-          <w:shd w:fill="auto" w:val="clear"/>
-        </w:rPr>
-        <w:t xml:space="preserve">A notification message will be sent to the attached expert/RDE profile email when:</w:t>
+          <w:rFonts w:ascii="Times New Roman" w:hAnsi="Times New Roman" w:cs="Times New Roman" w:eastAsia="Times New Roman"/>
+          <w:color w:val="auto"/>
+          <w:spacing w:val="0"/>
+          <w:position w:val="0"/>
+          <w:sz w:val="24"/>
+          <w:u w:val="single"/>
+          <w:shd w:fill="auto" w:val="clear"/>
+        </w:rPr>
+      </w:pPr>
+      <w:r>
+        <w:rPr>
+          <w:rFonts w:ascii="Times New Roman" w:hAnsi="Times New Roman" w:cs="Times New Roman" w:eastAsia="Times New Roman"/>
+          <w:color w:val="auto"/>
+          <w:spacing w:val="0"/>
+          <w:position w:val="0"/>
+          <w:sz w:val="24"/>
+          <w:shd w:fill="auto" w:val="clear"/>
+        </w:rPr>
+        <w:t xml:space="preserve">An admin makes a recommendation on the profile</w:t>
       </w:r>
     </w:p>
     <w:p>
       <w:pPr>
         <w:numPr>
           <w:ilvl w:val="0"/>
-          <w:numId w:val="25"/>
+          <w:numId w:val="23"/>
         </w:numPr>
-        <w:spacing w:before="120" w:after="0" w:line="276"/>
+        <w:spacing w:before="120" w:after="200" w:line="276"/>
         <w:ind w:right="0" w:left="720" w:hanging="360"/>
         <w:jc w:val="both"/>
         <w:rPr>
@@ -1221,27 +1267,26 @@
           <w:spacing w:val="0"/>
           <w:position w:val="0"/>
           <w:sz w:val="24"/>
-          <w:u w:val="single"/>
-          <w:shd w:fill="auto" w:val="clear"/>
-        </w:rPr>
-      </w:pPr>
-      <w:r>
-        <w:rPr>
-          <w:rFonts w:ascii="Times New Roman" w:hAnsi="Times New Roman" w:cs="Times New Roman" w:eastAsia="Times New Roman"/>
-          <w:color w:val="auto"/>
-          <w:spacing w:val="0"/>
-          <w:position w:val="0"/>
-          <w:sz w:val="24"/>
-          <w:shd w:fill="auto" w:val="clear"/>
-        </w:rPr>
-        <w:t xml:space="preserve">An admin makes a recommendation on the profile</w:t>
+          <w:shd w:fill="auto" w:val="clear"/>
+        </w:rPr>
+      </w:pPr>
+      <w:r>
+        <w:rPr>
+          <w:rFonts w:ascii="Times New Roman" w:hAnsi="Times New Roman" w:cs="Times New Roman" w:eastAsia="Times New Roman"/>
+          <w:color w:val="auto"/>
+          <w:spacing w:val="0"/>
+          <w:position w:val="0"/>
+          <w:sz w:val="24"/>
+          <w:shd w:fill="auto" w:val="clear"/>
+        </w:rPr>
+        <w:t xml:space="preserve">A deployment request is sent to their profile</w:t>
       </w:r>
     </w:p>
     <w:p>
       <w:pPr>
         <w:numPr>
           <w:ilvl w:val="0"/>
-          <w:numId w:val="25"/>
+          <w:numId w:val="23"/>
         </w:numPr>
         <w:spacing w:before="120" w:after="200" w:line="276"/>
         <w:ind w:right="0" w:left="720" w:hanging="360"/>
@@ -1264,14 +1309,14 @@
           <w:sz w:val="24"/>
           <w:shd w:fill="auto" w:val="clear"/>
         </w:rPr>
-        <w:t xml:space="preserve">A deployment request is sent to their profile</w:t>
+        <w:t xml:space="preserve">The user signs up for the first time. </w:t>
       </w:r>
     </w:p>
     <w:p>
       <w:pPr>
         <w:numPr>
           <w:ilvl w:val="0"/>
-          <w:numId w:val="25"/>
+          <w:numId w:val="23"/>
         </w:numPr>
         <w:spacing w:before="120" w:after="200" w:line="276"/>
         <w:ind w:right="0" w:left="720" w:hanging="360"/>
@@ -1294,47 +1339,28 @@
           <w:sz w:val="24"/>
           <w:shd w:fill="auto" w:val="clear"/>
         </w:rPr>
-        <w:t xml:space="preserve">The user signs up for the first time. </w:t>
-      </w:r>
-    </w:p>
-    <w:p>
-      <w:pPr>
-        <w:numPr>
-          <w:ilvl w:val="0"/>
-          <w:numId w:val="25"/>
-        </w:numPr>
-        <w:spacing w:before="120" w:after="200" w:line="276"/>
-        <w:ind w:right="0" w:left="720" w:hanging="360"/>
-        <w:jc w:val="both"/>
-        <w:rPr>
-          <w:rFonts w:ascii="Times New Roman" w:hAnsi="Times New Roman" w:cs="Times New Roman" w:eastAsia="Times New Roman"/>
-          <w:color w:val="auto"/>
-          <w:spacing w:val="0"/>
-          <w:position w:val="0"/>
-          <w:sz w:val="24"/>
-          <w:shd w:fill="auto" w:val="clear"/>
-        </w:rPr>
-      </w:pPr>
-      <w:r>
-        <w:rPr>
-          <w:rFonts w:ascii="Times New Roman" w:hAnsi="Times New Roman" w:cs="Times New Roman" w:eastAsia="Times New Roman"/>
-          <w:color w:val="auto"/>
-          <w:spacing w:val="0"/>
-          <w:position w:val="0"/>
-          <w:sz w:val="24"/>
-          <w:shd w:fill="auto" w:val="clear"/>
-        </w:rPr>
         <w:t xml:space="preserve">User tries to reset password</w:t>
       </w:r>
     </w:p>
     <w:p>
       <w:pPr>
-        <w:numPr>
-          <w:ilvl w:val="0"/>
-          <w:numId w:val="25"/>
-        </w:numPr>
-        <w:spacing w:before="120" w:after="200" w:line="276"/>
-        <w:ind w:right="0" w:left="720" w:hanging="360"/>
+        <w:spacing w:before="120" w:after="200" w:line="276"/>
+        <w:ind w:right="0" w:left="0" w:firstLine="0"/>
+        <w:jc w:val="both"/>
+        <w:rPr>
+          <w:rFonts w:ascii="Times New Roman" w:hAnsi="Times New Roman" w:cs="Times New Roman" w:eastAsia="Times New Roman"/>
+          <w:color w:val="auto"/>
+          <w:spacing w:val="0"/>
+          <w:position w:val="0"/>
+          <w:sz w:val="24"/>
+          <w:shd w:fill="auto" w:val="clear"/>
+        </w:rPr>
+      </w:pPr>
+    </w:p>
+    <w:p>
+      <w:pPr>
+        <w:spacing w:before="120" w:after="200" w:line="276"/>
+        <w:ind w:right="0" w:left="0" w:firstLine="0"/>
         <w:jc w:val="both"/>
         <w:rPr>
           <w:rFonts w:ascii="Calibri" w:hAnsi="Calibri" w:cs="Calibri" w:eastAsia="Calibri"/>
@@ -1355,7 +1381,7 @@
           <w:sz w:val="24"/>
           <w:shd w:fill="auto" w:val="clear"/>
         </w:rPr>
-        <w:t xml:space="preserve">RDE Deployments</w:t>
+        <w:t xml:space="preserve">ii) RDE Deployments</w:t>
       </w:r>
     </w:p>
     <w:p>
@@ -1431,40 +1457,10 @@
       <w:lvlText w:val="•"/>
     </w:lvl>
   </w:abstractNum>
-  <w:abstractNum w:abstractNumId="12">
-    <w:lvl w:ilvl="0">
-      <w:start w:val="1"/>
-      <w:numFmt w:val="bullet"/>
-      <w:lvlText w:val="•"/>
-    </w:lvl>
-  </w:abstractNum>
-  <w:abstractNum w:abstractNumId="18">
-    <w:lvl w:ilvl="0">
-      <w:start w:val="1"/>
-      <w:numFmt w:val="bullet"/>
-      <w:lvlText w:val="•"/>
-    </w:lvl>
-  </w:abstractNum>
-  <w:abstractNum w:abstractNumId="24">
-    <w:lvl w:ilvl="0">
-      <w:start w:val="1"/>
-      <w:numFmt w:val="bullet"/>
-      <w:lvlText w:val="•"/>
-    </w:lvl>
-  </w:abstractNum>
   <w:num w:numId="4">
-    <w:abstractNumId w:val="24"/>
-  </w:num>
-  <w:num w:numId="11">
-    <w:abstractNumId w:val="18"/>
-  </w:num>
-  <w:num w:numId="17">
-    <w:abstractNumId w:val="12"/>
+    <w:abstractNumId w:val="6"/>
   </w:num>
   <w:num w:numId="23">
-    <w:abstractNumId w:val="6"/>
-  </w:num>
-  <w:num w:numId="25">
     <w:abstractNumId w:val="0"/>
   </w:num>
 </w:numbering>

</xml_diff>